<commit_message>
Konacna verzija projektne dokumentacije
</commit_message>
<xml_diff>
--- a/Bioinformatika_projekt.docx
+++ b/Bioinformatika_projekt.docx
@@ -899,6 +899,11 @@
       <w:r>
         <w:t>. Više slijedi u ilustraciji na primjeru 1.1.</w:t>
       </w:r>
+      <w:r>
+        <w:t xml:space="preserve"> </w:t>
+      </w:r>
+      <w:bookmarkStart w:id="1" w:name="_GoBack"/>
+      <w:bookmarkEnd w:id="1"/>
     </w:p>
     <w:p>
       <w:pPr>
@@ -1050,7 +1055,7 @@
           <w:lang w:val="pl-PL"/>
         </w:rPr>
       </w:pPr>
-      <w:bookmarkStart w:id="1" w:name="_Toc441427519"/>
+      <w:bookmarkStart w:id="2" w:name="_Toc441427519"/>
       <w:r>
         <w:rPr>
           <w:lang w:val="pl-PL"/>
@@ -1058,7 +1063,7 @@
         <w:lastRenderedPageBreak/>
         <w:t>Opis algoritma</w:t>
       </w:r>
-      <w:bookmarkEnd w:id="1"/>
+      <w:bookmarkEnd w:id="2"/>
     </w:p>
     <w:p>
       <w:pPr>
@@ -1103,14 +1108,14 @@
           <w:lang w:val="pl-PL"/>
         </w:rPr>
       </w:pPr>
-      <w:bookmarkStart w:id="2" w:name="_Toc441427520"/>
+      <w:bookmarkStart w:id="3" w:name="_Toc441427520"/>
       <w:r>
         <w:rPr>
           <w:lang w:val="pl-PL"/>
         </w:rPr>
         <w:t>3/2-aproksimacijski algoritam</w:t>
       </w:r>
-      <w:bookmarkEnd w:id="2"/>
+      <w:bookmarkEnd w:id="3"/>
     </w:p>
     <w:p>
       <w:pPr>
@@ -1203,14 +1208,14 @@
           <w:lang w:val="pl-PL"/>
         </w:rPr>
       </w:pPr>
-      <w:bookmarkStart w:id="3" w:name="_Toc441427521"/>
+      <w:bookmarkStart w:id="4" w:name="_Toc441427521"/>
       <w:r>
         <w:rPr>
           <w:lang w:val="pl-PL"/>
         </w:rPr>
         <w:t>k – ograničen najkraći zajednički nadslijed</w:t>
       </w:r>
-      <w:bookmarkEnd w:id="3"/>
+      <w:bookmarkEnd w:id="4"/>
     </w:p>
     <w:p>
       <w:pPr>
@@ -2070,15 +2075,15 @@
         <w:pStyle w:val="Heading1"/>
         <w:spacing w:line="360" w:lineRule="auto"/>
       </w:pPr>
-      <w:bookmarkStart w:id="4" w:name="_Toc73793800"/>
-      <w:bookmarkStart w:id="5" w:name="_Toc73794370"/>
-      <w:bookmarkStart w:id="6" w:name="_Toc113812272"/>
-      <w:bookmarkStart w:id="7" w:name="_Toc441427522"/>
+      <w:bookmarkStart w:id="5" w:name="_Toc441427522"/>
+      <w:bookmarkStart w:id="6" w:name="_Toc73793800"/>
+      <w:bookmarkStart w:id="7" w:name="_Toc73794370"/>
+      <w:bookmarkStart w:id="8" w:name="_Toc113812272"/>
       <w:r>
         <w:lastRenderedPageBreak/>
         <w:t>Mjerenja</w:t>
       </w:r>
-      <w:bookmarkEnd w:id="7"/>
+      <w:bookmarkEnd w:id="5"/>
     </w:p>
     <w:p>
       <w:pPr>
@@ -2091,12 +2096,7 @@
         <w:jc w:val="both"/>
       </w:pPr>
       <w:r>
-        <w:t>Sva mjerenja su provedena na računalu navedenom pod [2] u poglavlju Literatura, uz napomenu da je korištena verzija s i3 procesorom i 8 GB radne memorije, operacijski sustav Ubuntu 14.04 LTS sa biolinux paketom.</w:t>
-      </w:r>
-      <w:bookmarkStart w:id="8" w:name="_GoBack"/>
-      <w:bookmarkEnd w:id="8"/>
-      <w:r>
-        <w:t xml:space="preserve"> </w:t>
+        <w:t xml:space="preserve">Sva mjerenja su provedena na računalu navedenom pod [2] u poglavlju Literatura, uz napomenu da je korištena verzija s i3 procesorom i 8 GB radne memorije, operacijski sustav Ubuntu 14.04 LTS sa biolinux paketom. </w:t>
       </w:r>
       <w:r>
         <w:t>Mjerenja su provedena u komandnoj liniji instrukcijom zadanom od strane profesora.</w:t>
@@ -2677,9 +2677,9 @@
         <w:lastRenderedPageBreak/>
         <w:t>Literatura</w:t>
       </w:r>
-      <w:bookmarkEnd w:id="4"/>
-      <w:bookmarkEnd w:id="5"/>
       <w:bookmarkEnd w:id="6"/>
+      <w:bookmarkEnd w:id="7"/>
+      <w:bookmarkEnd w:id="8"/>
       <w:bookmarkEnd w:id="10"/>
     </w:p>
     <w:p>
@@ -8805,7 +8805,7 @@
 </file>
 
 <file path=customXml/itemProps1.xml><?xml version="1.0" encoding="utf-8"?>
-<ds:datastoreItem xmlns:ds="http://schemas.openxmlformats.org/officeDocument/2006/customXml" ds:itemID="{0EDA1387-C356-4C61-AC08-9864A107F505}">
+<ds:datastoreItem xmlns:ds="http://schemas.openxmlformats.org/officeDocument/2006/customXml" ds:itemID="{FC3C88BA-690C-4EBC-BA1D-BE98F9C2CC8E}">
   <ds:schemaRefs>
     <ds:schemaRef ds:uri="http://schemas.openxmlformats.org/officeDocument/2006/bibliography"/>
   </ds:schemaRefs>

</xml_diff>

<commit_message>
Konacna konacna verzija dokumentacije
</commit_message>
<xml_diff>
--- a/Bioinformatika_projekt.docx
+++ b/Bioinformatika_projekt.docx
@@ -245,7 +245,7 @@
       <w:r>
         <w:fldChar w:fldCharType="separate"/>
       </w:r>
-      <w:hyperlink w:anchor="_Toc441427518" w:history="1">
+      <w:hyperlink w:anchor="_Toc441573683" w:history="1">
         <w:r>
           <w:rPr>
             <w:rStyle w:val="Hyperlink"/>
@@ -283,7 +283,7 @@
           <w:rPr>
             <w:webHidden/>
           </w:rPr>
-          <w:instrText xml:space="preserve"> PAGEREF _Toc441427518 \h </w:instrText>
+          <w:instrText xml:space="preserve"> PAGEREF _Toc441573683 \h </w:instrText>
         </w:r>
         <w:r>
           <w:rPr>
@@ -320,7 +320,7 @@
           <w:lang w:val="en-US" w:eastAsia="en-US"/>
         </w:rPr>
       </w:pPr>
-      <w:hyperlink w:anchor="_Toc441427519" w:history="1">
+      <w:hyperlink w:anchor="_Toc441573684" w:history="1">
         <w:r>
           <w:rPr>
             <w:rStyle w:val="Hyperlink"/>
@@ -360,7 +360,7 @@
           <w:rPr>
             <w:webHidden/>
           </w:rPr>
-          <w:instrText xml:space="preserve"> PAGEREF _Toc441427519 \h </w:instrText>
+          <w:instrText xml:space="preserve"> PAGEREF _Toc441573684 \h </w:instrText>
         </w:r>
         <w:r>
           <w:rPr>
@@ -397,7 +397,7 @@
           <w:lang w:val="en-US" w:eastAsia="en-US"/>
         </w:rPr>
       </w:pPr>
-      <w:hyperlink w:anchor="_Toc441427520" w:history="1">
+      <w:hyperlink w:anchor="_Toc441573685" w:history="1">
         <w:r>
           <w:rPr>
             <w:rStyle w:val="Hyperlink"/>
@@ -437,7 +437,7 @@
           <w:rPr>
             <w:webHidden/>
           </w:rPr>
-          <w:instrText xml:space="preserve"> PAGEREF _Toc441427520 \h </w:instrText>
+          <w:instrText xml:space="preserve"> PAGEREF _Toc441573685 \h </w:instrText>
         </w:r>
         <w:r>
           <w:rPr>
@@ -474,7 +474,7 @@
           <w:lang w:val="en-US" w:eastAsia="en-US"/>
         </w:rPr>
       </w:pPr>
-      <w:hyperlink w:anchor="_Toc441427521" w:history="1">
+      <w:hyperlink w:anchor="_Toc441573686" w:history="1">
         <w:r>
           <w:rPr>
             <w:rStyle w:val="Hyperlink"/>
@@ -514,7 +514,7 @@
           <w:rPr>
             <w:webHidden/>
           </w:rPr>
-          <w:instrText xml:space="preserve"> PAGEREF _Toc441427521 \h </w:instrText>
+          <w:instrText xml:space="preserve"> PAGEREF _Toc441573686 \h </w:instrText>
         </w:r>
         <w:r>
           <w:rPr>
@@ -551,7 +551,7 @@
           <w:lang w:val="en-US" w:eastAsia="en-US"/>
         </w:rPr>
       </w:pPr>
-      <w:hyperlink w:anchor="_Toc441427522" w:history="1">
+      <w:hyperlink w:anchor="_Toc441573687" w:history="1">
         <w:r>
           <w:rPr>
             <w:rStyle w:val="Hyperlink"/>
@@ -589,7 +589,7 @@
           <w:rPr>
             <w:webHidden/>
           </w:rPr>
-          <w:instrText xml:space="preserve"> PAGEREF _Toc441427522 \h </w:instrText>
+          <w:instrText xml:space="preserve"> PAGEREF _Toc441573687 \h </w:instrText>
         </w:r>
         <w:r>
           <w:rPr>
@@ -626,7 +626,7 @@
           <w:lang w:val="en-US" w:eastAsia="en-US"/>
         </w:rPr>
       </w:pPr>
-      <w:hyperlink w:anchor="_Toc441427523" w:history="1">
+      <w:hyperlink w:anchor="_Toc441573688" w:history="1">
         <w:r>
           <w:rPr>
             <w:rStyle w:val="Hyperlink"/>
@@ -664,7 +664,7 @@
           <w:rPr>
             <w:webHidden/>
           </w:rPr>
-          <w:instrText xml:space="preserve"> PAGEREF _Toc441427523 \h </w:instrText>
+          <w:instrText xml:space="preserve"> PAGEREF _Toc441573688 \h </w:instrText>
         </w:r>
         <w:r>
           <w:rPr>
@@ -701,7 +701,7 @@
           <w:lang w:val="en-US" w:eastAsia="en-US"/>
         </w:rPr>
       </w:pPr>
-      <w:hyperlink w:anchor="_Toc441427524" w:history="1">
+      <w:hyperlink w:anchor="_Toc441573689" w:history="1">
         <w:r>
           <w:rPr>
             <w:rStyle w:val="Hyperlink"/>
@@ -739,7 +739,7 @@
           <w:rPr>
             <w:webHidden/>
           </w:rPr>
-          <w:instrText xml:space="preserve"> PAGEREF _Toc441427524 \h </w:instrText>
+          <w:instrText xml:space="preserve"> PAGEREF _Toc441573689 \h </w:instrText>
         </w:r>
         <w:r>
           <w:rPr>
@@ -792,6 +792,8 @@
           <w:docGrid w:linePitch="360"/>
         </w:sectPr>
       </w:pPr>
+      <w:bookmarkStart w:id="0" w:name="_GoBack"/>
+      <w:bookmarkEnd w:id="0"/>
     </w:p>
     <w:p>
       <w:pPr>
@@ -803,12 +805,12 @@
         <w:pStyle w:val="Heading1"/>
         <w:spacing w:line="360" w:lineRule="auto"/>
       </w:pPr>
-      <w:bookmarkStart w:id="0" w:name="_Toc441427518"/>
+      <w:bookmarkStart w:id="1" w:name="_Toc441573683"/>
       <w:r>
         <w:lastRenderedPageBreak/>
         <w:t>Opis problema</w:t>
       </w:r>
-      <w:bookmarkEnd w:id="0"/>
+      <w:bookmarkEnd w:id="1"/>
     </w:p>
     <w:p>
       <w:pPr>
@@ -902,8 +904,6 @@
       <w:r>
         <w:t xml:space="preserve"> </w:t>
       </w:r>
-      <w:bookmarkStart w:id="1" w:name="_GoBack"/>
-      <w:bookmarkEnd w:id="1"/>
     </w:p>
     <w:p>
       <w:pPr>
@@ -1055,7 +1055,7 @@
           <w:lang w:val="pl-PL"/>
         </w:rPr>
       </w:pPr>
-      <w:bookmarkStart w:id="2" w:name="_Toc441427519"/>
+      <w:bookmarkStart w:id="2" w:name="_Toc441573684"/>
       <w:r>
         <w:rPr>
           <w:lang w:val="pl-PL"/>
@@ -1108,7 +1108,7 @@
           <w:lang w:val="pl-PL"/>
         </w:rPr>
       </w:pPr>
-      <w:bookmarkStart w:id="3" w:name="_Toc441427520"/>
+      <w:bookmarkStart w:id="3" w:name="_Toc441573685"/>
       <w:r>
         <w:rPr>
           <w:lang w:val="pl-PL"/>
@@ -1208,7 +1208,7 @@
           <w:lang w:val="pl-PL"/>
         </w:rPr>
       </w:pPr>
-      <w:bookmarkStart w:id="4" w:name="_Toc441427521"/>
+      <w:bookmarkStart w:id="4" w:name="_Toc441573686"/>
       <w:r>
         <w:rPr>
           <w:lang w:val="pl-PL"/>
@@ -2075,15 +2075,15 @@
         <w:pStyle w:val="Heading1"/>
         <w:spacing w:line="360" w:lineRule="auto"/>
       </w:pPr>
-      <w:bookmarkStart w:id="5" w:name="_Toc441427522"/>
-      <w:bookmarkStart w:id="6" w:name="_Toc73793800"/>
-      <w:bookmarkStart w:id="7" w:name="_Toc73794370"/>
-      <w:bookmarkStart w:id="8" w:name="_Toc113812272"/>
+      <w:bookmarkStart w:id="5" w:name="_Toc73793800"/>
+      <w:bookmarkStart w:id="6" w:name="_Toc73794370"/>
+      <w:bookmarkStart w:id="7" w:name="_Toc113812272"/>
+      <w:bookmarkStart w:id="8" w:name="_Toc441573687"/>
       <w:r>
         <w:lastRenderedPageBreak/>
         <w:t>Mjerenja</w:t>
       </w:r>
-      <w:bookmarkEnd w:id="5"/>
+      <w:bookmarkEnd w:id="8"/>
     </w:p>
     <w:p>
       <w:pPr>
@@ -2145,10 +2145,10 @@
           <w:lang w:val="en-US" w:eastAsia="en-US"/>
         </w:rPr>
         <w:drawing>
-          <wp:inline distT="0" distB="0" distL="0" distR="0" wp14:anchorId="0A0D3EDE" wp14:editId="39317655">
-            <wp:extent cx="3679543" cy="2504440"/>
-            <wp:effectExtent l="0" t="0" r="0" b="0"/>
-            <wp:docPr id="3" name="Picture 3" descr="C:\Users\mjela_000\Desktop\Bioinf_slike\seq100.png"/>
+          <wp:inline distT="0" distB="0" distL="0" distR="0">
+            <wp:extent cx="3781425" cy="2628900"/>
+            <wp:effectExtent l="0" t="0" r="9525" b="0"/>
+            <wp:docPr id="9" name="Picture 9" descr="C:\Users\mjela_000\Desktop\Bioinf\Bioinf_slike\seq100.png"/>
             <wp:cNvGraphicFramePr>
               <a:graphicFrameLocks xmlns:a="http://schemas.openxmlformats.org/drawingml/2006/main" noChangeAspect="1"/>
             </wp:cNvGraphicFramePr>
@@ -2156,7 +2156,7 @@
               <a:graphicData uri="http://schemas.openxmlformats.org/drawingml/2006/picture">
                 <pic:pic xmlns:pic="http://schemas.openxmlformats.org/drawingml/2006/picture">
                   <pic:nvPicPr>
-                    <pic:cNvPr id="0" name="Picture 1" descr="C:\Users\mjela_000\Desktop\Bioinf_slike\seq100.png"/>
+                    <pic:cNvPr id="0" name="Picture 1" descr="C:\Users\mjela_000\Desktop\Bioinf\Bioinf_slike\seq100.png"/>
                     <pic:cNvPicPr>
                       <a:picLocks noChangeAspect="1" noChangeArrowheads="1"/>
                     </pic:cNvPicPr>
@@ -2177,7 +2177,7 @@
                   <pic:spPr bwMode="auto">
                     <a:xfrm>
                       <a:off x="0" y="0"/>
-                      <a:ext cx="3713849" cy="2527790"/>
+                      <a:ext cx="3781425" cy="2628900"/>
                     </a:xfrm>
                     <a:prstGeom prst="rect">
                       <a:avLst/>
@@ -2216,10 +2216,10 @@
         </w:rPr>
         <w:lastRenderedPageBreak/>
         <w:drawing>
-          <wp:inline distT="0" distB="0" distL="0" distR="0" wp14:anchorId="7D7BED24" wp14:editId="164578B3">
-            <wp:extent cx="3707040" cy="2503170"/>
-            <wp:effectExtent l="0" t="0" r="0" b="0"/>
-            <wp:docPr id="4" name="Picture 4" descr="C:\Users\mjela_000\Desktop\Bioinf_slike\seq1000.png"/>
+          <wp:inline distT="0" distB="0" distL="0" distR="0">
+            <wp:extent cx="3609975" cy="2705100"/>
+            <wp:effectExtent l="0" t="0" r="9525" b="0"/>
+            <wp:docPr id="10" name="Picture 10" descr="C:\Users\mjela_000\Desktop\Bioinf\Bioinf_slike\seq1000.png"/>
             <wp:cNvGraphicFramePr>
               <a:graphicFrameLocks xmlns:a="http://schemas.openxmlformats.org/drawingml/2006/main" noChangeAspect="1"/>
             </wp:cNvGraphicFramePr>
@@ -2227,7 +2227,7 @@
               <a:graphicData uri="http://schemas.openxmlformats.org/drawingml/2006/picture">
                 <pic:pic xmlns:pic="http://schemas.openxmlformats.org/drawingml/2006/picture">
                   <pic:nvPicPr>
-                    <pic:cNvPr id="0" name="Picture 2" descr="C:\Users\mjela_000\Desktop\Bioinf_slike\seq1000.png"/>
+                    <pic:cNvPr id="0" name="Picture 2" descr="C:\Users\mjela_000\Desktop\Bioinf\Bioinf_slike\seq1000.png"/>
                     <pic:cNvPicPr>
                       <a:picLocks noChangeAspect="1" noChangeArrowheads="1"/>
                     </pic:cNvPicPr>
@@ -2248,7 +2248,7 @@
                   <pic:spPr bwMode="auto">
                     <a:xfrm>
                       <a:off x="0" y="0"/>
-                      <a:ext cx="3910310" cy="2640428"/>
+                      <a:ext cx="3609975" cy="2705100"/>
                     </a:xfrm>
                     <a:prstGeom prst="rect">
                       <a:avLst/>
@@ -2286,10 +2286,10 @@
           <w:lang w:val="en-US" w:eastAsia="en-US"/>
         </w:rPr>
         <w:drawing>
-          <wp:inline distT="0" distB="0" distL="0" distR="0" wp14:anchorId="377D07A1" wp14:editId="529A81CE">
-            <wp:extent cx="3780985" cy="2731135"/>
-            <wp:effectExtent l="0" t="0" r="0" b="0"/>
-            <wp:docPr id="5" name="Picture 5" descr="C:\Users\mjela_000\Desktop\Bioinf_slike\seq10000.png"/>
+          <wp:inline distT="0" distB="0" distL="0" distR="0">
+            <wp:extent cx="3552825" cy="2724150"/>
+            <wp:effectExtent l="0" t="0" r="9525" b="0"/>
+            <wp:docPr id="11" name="Picture 11" descr="C:\Users\mjela_000\Desktop\Bioinf\Bioinf_slike\seq10000.png"/>
             <wp:cNvGraphicFramePr>
               <a:graphicFrameLocks xmlns:a="http://schemas.openxmlformats.org/drawingml/2006/main" noChangeAspect="1"/>
             </wp:cNvGraphicFramePr>
@@ -2297,7 +2297,7 @@
               <a:graphicData uri="http://schemas.openxmlformats.org/drawingml/2006/picture">
                 <pic:pic xmlns:pic="http://schemas.openxmlformats.org/drawingml/2006/picture">
                   <pic:nvPicPr>
-                    <pic:cNvPr id="0" name="Picture 3" descr="C:\Users\mjela_000\Desktop\Bioinf_slike\seq10000.png"/>
+                    <pic:cNvPr id="0" name="Picture 3" descr="C:\Users\mjela_000\Desktop\Bioinf\Bioinf_slike\seq10000.png"/>
                     <pic:cNvPicPr>
                       <a:picLocks noChangeAspect="1" noChangeArrowheads="1"/>
                     </pic:cNvPicPr>
@@ -2318,7 +2318,7 @@
                   <pic:spPr bwMode="auto">
                     <a:xfrm>
                       <a:off x="0" y="0"/>
-                      <a:ext cx="3807883" cy="2750565"/>
+                      <a:ext cx="3552825" cy="2724150"/>
                     </a:xfrm>
                     <a:prstGeom prst="rect">
                       <a:avLst/>
@@ -2369,10 +2369,10 @@
         </w:rPr>
         <w:lastRenderedPageBreak/>
         <w:drawing>
-          <wp:inline distT="0" distB="0" distL="0" distR="0" wp14:anchorId="62E1357C" wp14:editId="74CDC024">
-            <wp:extent cx="3757511" cy="2714178"/>
+          <wp:inline distT="0" distB="0" distL="0" distR="0">
+            <wp:extent cx="3566160" cy="2743200"/>
             <wp:effectExtent l="0" t="0" r="0" b="0"/>
-            <wp:docPr id="6" name="Picture 6" descr="C:\Users\mjela_000\Desktop\Bioinf_slike\seq50000.png"/>
+            <wp:docPr id="12" name="Picture 12" descr="C:\Users\mjela_000\Desktop\Bioinf\Bioinf_slike\seq50000.png"/>
             <wp:cNvGraphicFramePr>
               <a:graphicFrameLocks xmlns:a="http://schemas.openxmlformats.org/drawingml/2006/main" noChangeAspect="1"/>
             </wp:cNvGraphicFramePr>
@@ -2380,7 +2380,7 @@
               <a:graphicData uri="http://schemas.openxmlformats.org/drawingml/2006/picture">
                 <pic:pic xmlns:pic="http://schemas.openxmlformats.org/drawingml/2006/picture">
                   <pic:nvPicPr>
-                    <pic:cNvPr id="0" name="Picture 4" descr="C:\Users\mjela_000\Desktop\Bioinf_slike\seq50000.png"/>
+                    <pic:cNvPr id="0" name="Picture 4" descr="C:\Users\mjela_000\Desktop\Bioinf\Bioinf_slike\seq50000.png"/>
                     <pic:cNvPicPr>
                       <a:picLocks noChangeAspect="1" noChangeArrowheads="1"/>
                     </pic:cNvPicPr>
@@ -2401,7 +2401,7 @@
                   <pic:spPr bwMode="auto">
                     <a:xfrm>
                       <a:off x="0" y="0"/>
-                      <a:ext cx="3774399" cy="2726377"/>
+                      <a:ext cx="3566160" cy="2743200"/>
                     </a:xfrm>
                     <a:prstGeom prst="rect">
                       <a:avLst/>
@@ -2439,10 +2439,10 @@
           <w:lang w:val="en-US" w:eastAsia="en-US"/>
         </w:rPr>
         <w:drawing>
-          <wp:inline distT="0" distB="0" distL="0" distR="0" wp14:anchorId="155AB84F" wp14:editId="545D63AC">
-            <wp:extent cx="3777255" cy="2750577"/>
-            <wp:effectExtent l="0" t="0" r="0" b="0"/>
-            <wp:docPr id="7" name="Picture 7" descr="C:\Users\mjela_000\Desktop\Bioinf_slike\seq1000000.png"/>
+          <wp:inline distT="0" distB="0" distL="0" distR="0">
+            <wp:extent cx="3566160" cy="2834640"/>
+            <wp:effectExtent l="0" t="0" r="0" b="3810"/>
+            <wp:docPr id="13" name="Picture 13" descr="C:\Users\mjela_000\Desktop\Bioinf\Bioinf_slike\seq1000000.png"/>
             <wp:cNvGraphicFramePr>
               <a:graphicFrameLocks xmlns:a="http://schemas.openxmlformats.org/drawingml/2006/main" noChangeAspect="1"/>
             </wp:cNvGraphicFramePr>
@@ -2450,7 +2450,7 @@
               <a:graphicData uri="http://schemas.openxmlformats.org/drawingml/2006/picture">
                 <pic:pic xmlns:pic="http://schemas.openxmlformats.org/drawingml/2006/picture">
                   <pic:nvPicPr>
-                    <pic:cNvPr id="0" name="Picture 5" descr="C:\Users\mjela_000\Desktop\Bioinf_slike\seq1000000.png"/>
+                    <pic:cNvPr id="0" name="Picture 5" descr="C:\Users\mjela_000\Desktop\Bioinf\Bioinf_slike\seq1000000.png"/>
                     <pic:cNvPicPr>
                       <a:picLocks noChangeAspect="1" noChangeArrowheads="1"/>
                     </pic:cNvPicPr>
@@ -2471,7 +2471,7 @@
                   <pic:spPr bwMode="auto">
                     <a:xfrm>
                       <a:off x="0" y="0"/>
-                      <a:ext cx="3800344" cy="2767390"/>
+                      <a:ext cx="3566160" cy="2834640"/>
                     </a:xfrm>
                     <a:prstGeom prst="rect">
                       <a:avLst/>
@@ -2510,10 +2510,10 @@
         </w:rPr>
         <w:lastRenderedPageBreak/>
         <w:drawing>
-          <wp:inline distT="0" distB="0" distL="0" distR="0" wp14:anchorId="3BB9E547" wp14:editId="659D966E">
-            <wp:extent cx="3727701" cy="2714493"/>
-            <wp:effectExtent l="0" t="0" r="6350" b="0"/>
-            <wp:docPr id="8" name="Picture 8" descr="C:\Users\mjela_000\Desktop\Bioinf_slike\seqEColihalf.png"/>
+          <wp:inline distT="0" distB="0" distL="0" distR="0">
+            <wp:extent cx="3566160" cy="2834640"/>
+            <wp:effectExtent l="0" t="0" r="0" b="3810"/>
+            <wp:docPr id="14" name="Picture 14" descr="C:\Users\mjela_000\Desktop\Bioinf\Bioinf_slike\seqEColihalf.png"/>
             <wp:cNvGraphicFramePr>
               <a:graphicFrameLocks xmlns:a="http://schemas.openxmlformats.org/drawingml/2006/main" noChangeAspect="1"/>
             </wp:cNvGraphicFramePr>
@@ -2521,7 +2521,7 @@
               <a:graphicData uri="http://schemas.openxmlformats.org/drawingml/2006/picture">
                 <pic:pic xmlns:pic="http://schemas.openxmlformats.org/drawingml/2006/picture">
                   <pic:nvPicPr>
-                    <pic:cNvPr id="0" name="Picture 6" descr="C:\Users\mjela_000\Desktop\Bioinf_slike\seqEColihalf.png"/>
+                    <pic:cNvPr id="0" name="Picture 6" descr="C:\Users\mjela_000\Desktop\Bioinf\Bioinf_slike\seqEColihalf.png"/>
                     <pic:cNvPicPr>
                       <a:picLocks noChangeAspect="1" noChangeArrowheads="1"/>
                     </pic:cNvPicPr>
@@ -2542,7 +2542,7 @@
                   <pic:spPr bwMode="auto">
                     <a:xfrm>
                       <a:off x="0" y="0"/>
-                      <a:ext cx="3738651" cy="2722466"/>
+                      <a:ext cx="3566160" cy="2834640"/>
                     </a:xfrm>
                     <a:prstGeom prst="rect">
                       <a:avLst/>
@@ -2578,7 +2578,7 @@
         <w:pStyle w:val="Heading1"/>
         <w:spacing w:line="360" w:lineRule="auto"/>
       </w:pPr>
-      <w:bookmarkStart w:id="9" w:name="_Toc441427523"/>
+      <w:bookmarkStart w:id="9" w:name="_Toc441573688"/>
       <w:r>
         <w:lastRenderedPageBreak/>
         <w:t>Zaključak</w:t>
@@ -2672,14 +2672,14 @@
         <w:pStyle w:val="Heading1"/>
         <w:spacing w:line="360" w:lineRule="auto"/>
       </w:pPr>
-      <w:bookmarkStart w:id="10" w:name="_Toc441427524"/>
+      <w:bookmarkStart w:id="10" w:name="_Toc441573689"/>
       <w:r>
         <w:lastRenderedPageBreak/>
         <w:t>Literatura</w:t>
       </w:r>
+      <w:bookmarkEnd w:id="5"/>
       <w:bookmarkEnd w:id="6"/>
       <w:bookmarkEnd w:id="7"/>
-      <w:bookmarkEnd w:id="8"/>
       <w:bookmarkEnd w:id="10"/>
     </w:p>
     <w:p>
@@ -2888,7 +2888,7 @@
         <w:rStyle w:val="PageNumber"/>
         <w:noProof/>
       </w:rPr>
-      <w:t>13</w:t>
+      <w:t>8</w:t>
     </w:r>
     <w:r>
       <w:rPr>
@@ -8805,7 +8805,7 @@
 </file>
 
 <file path=customXml/itemProps1.xml><?xml version="1.0" encoding="utf-8"?>
-<ds:datastoreItem xmlns:ds="http://schemas.openxmlformats.org/officeDocument/2006/customXml" ds:itemID="{FC3C88BA-690C-4EBC-BA1D-BE98F9C2CC8E}">
+<ds:datastoreItem xmlns:ds="http://schemas.openxmlformats.org/officeDocument/2006/customXml" ds:itemID="{06DAE8A2-B438-4553-8AB7-A4E5E165F0C2}">
   <ds:schemaRefs>
     <ds:schemaRef ds:uri="http://schemas.openxmlformats.org/officeDocument/2006/bibliography"/>
   </ds:schemaRefs>

</xml_diff>

<commit_message>
Konacna konacna konacna verzija dokumentacije
</commit_message>
<xml_diff>
--- a/Bioinformatika_projekt.docx
+++ b/Bioinformatika_projekt.docx
@@ -245,7 +245,7 @@
       <w:r>
         <w:fldChar w:fldCharType="separate"/>
       </w:r>
-      <w:hyperlink w:anchor="_Toc441573683" w:history="1">
+      <w:hyperlink w:anchor="_Toc441596252" w:history="1">
         <w:r>
           <w:rPr>
             <w:rStyle w:val="Hyperlink"/>
@@ -283,7 +283,7 @@
           <w:rPr>
             <w:webHidden/>
           </w:rPr>
-          <w:instrText xml:space="preserve"> PAGEREF _Toc441573683 \h </w:instrText>
+          <w:instrText xml:space="preserve"> PAGEREF _Toc441596252 \h </w:instrText>
         </w:r>
         <w:r>
           <w:rPr>
@@ -320,7 +320,7 @@
           <w:lang w:val="en-US" w:eastAsia="en-US"/>
         </w:rPr>
       </w:pPr>
-      <w:hyperlink w:anchor="_Toc441573684" w:history="1">
+      <w:hyperlink w:anchor="_Toc441596253" w:history="1">
         <w:r>
           <w:rPr>
             <w:rStyle w:val="Hyperlink"/>
@@ -360,7 +360,7 @@
           <w:rPr>
             <w:webHidden/>
           </w:rPr>
-          <w:instrText xml:space="preserve"> PAGEREF _Toc441573684 \h </w:instrText>
+          <w:instrText xml:space="preserve"> PAGEREF _Toc441596253 \h </w:instrText>
         </w:r>
         <w:r>
           <w:rPr>
@@ -397,7 +397,7 @@
           <w:lang w:val="en-US" w:eastAsia="en-US"/>
         </w:rPr>
       </w:pPr>
-      <w:hyperlink w:anchor="_Toc441573685" w:history="1">
+      <w:hyperlink w:anchor="_Toc441596254" w:history="1">
         <w:r>
           <w:rPr>
             <w:rStyle w:val="Hyperlink"/>
@@ -437,7 +437,7 @@
           <w:rPr>
             <w:webHidden/>
           </w:rPr>
-          <w:instrText xml:space="preserve"> PAGEREF _Toc441573685 \h </w:instrText>
+          <w:instrText xml:space="preserve"> PAGEREF _Toc441596254 \h </w:instrText>
         </w:r>
         <w:r>
           <w:rPr>
@@ -474,7 +474,7 @@
           <w:lang w:val="en-US" w:eastAsia="en-US"/>
         </w:rPr>
       </w:pPr>
-      <w:hyperlink w:anchor="_Toc441573686" w:history="1">
+      <w:hyperlink w:anchor="_Toc441596255" w:history="1">
         <w:r>
           <w:rPr>
             <w:rStyle w:val="Hyperlink"/>
@@ -514,7 +514,7 @@
           <w:rPr>
             <w:webHidden/>
           </w:rPr>
-          <w:instrText xml:space="preserve"> PAGEREF _Toc441573686 \h </w:instrText>
+          <w:instrText xml:space="preserve"> PAGEREF _Toc441596255 \h </w:instrText>
         </w:r>
         <w:r>
           <w:rPr>
@@ -551,7 +551,7 @@
           <w:lang w:val="en-US" w:eastAsia="en-US"/>
         </w:rPr>
       </w:pPr>
-      <w:hyperlink w:anchor="_Toc441573687" w:history="1">
+      <w:hyperlink w:anchor="_Toc441596256" w:history="1">
         <w:r>
           <w:rPr>
             <w:rStyle w:val="Hyperlink"/>
@@ -589,7 +589,7 @@
           <w:rPr>
             <w:webHidden/>
           </w:rPr>
-          <w:instrText xml:space="preserve"> PAGEREF _Toc441573687 \h </w:instrText>
+          <w:instrText xml:space="preserve"> PAGEREF _Toc441596256 \h </w:instrText>
         </w:r>
         <w:r>
           <w:rPr>
@@ -626,7 +626,7 @@
           <w:lang w:val="en-US" w:eastAsia="en-US"/>
         </w:rPr>
       </w:pPr>
-      <w:hyperlink w:anchor="_Toc441573688" w:history="1">
+      <w:hyperlink w:anchor="_Toc441596257" w:history="1">
         <w:r>
           <w:rPr>
             <w:rStyle w:val="Hyperlink"/>
@@ -664,7 +664,7 @@
           <w:rPr>
             <w:webHidden/>
           </w:rPr>
-          <w:instrText xml:space="preserve"> PAGEREF _Toc441573688 \h </w:instrText>
+          <w:instrText xml:space="preserve"> PAGEREF _Toc441596257 \h </w:instrText>
         </w:r>
         <w:r>
           <w:rPr>
@@ -701,7 +701,7 @@
           <w:lang w:val="en-US" w:eastAsia="en-US"/>
         </w:rPr>
       </w:pPr>
-      <w:hyperlink w:anchor="_Toc441573689" w:history="1">
+      <w:hyperlink w:anchor="_Toc441596258" w:history="1">
         <w:r>
           <w:rPr>
             <w:rStyle w:val="Hyperlink"/>
@@ -739,7 +739,7 @@
           <w:rPr>
             <w:webHidden/>
           </w:rPr>
-          <w:instrText xml:space="preserve"> PAGEREF _Toc441573689 \h </w:instrText>
+          <w:instrText xml:space="preserve"> PAGEREF _Toc441596258 \h </w:instrText>
         </w:r>
         <w:r>
           <w:rPr>
@@ -792,20 +792,20 @@
           <w:docGrid w:linePitch="360"/>
         </w:sectPr>
       </w:pPr>
+    </w:p>
+    <w:p>
+      <w:pPr>
+        <w:spacing w:line="360" w:lineRule="auto"/>
+      </w:pPr>
       <w:bookmarkStart w:id="0" w:name="_GoBack"/>
       <w:bookmarkEnd w:id="0"/>
     </w:p>
     <w:p>
       <w:pPr>
-        <w:spacing w:line="360" w:lineRule="auto"/>
-      </w:pPr>
-    </w:p>
-    <w:p>
-      <w:pPr>
         <w:pStyle w:val="Heading1"/>
         <w:spacing w:line="360" w:lineRule="auto"/>
       </w:pPr>
-      <w:bookmarkStart w:id="1" w:name="_Toc441573683"/>
+      <w:bookmarkStart w:id="1" w:name="_Toc441596252"/>
       <w:r>
         <w:lastRenderedPageBreak/>
         <w:t>Opis problema</w:t>
@@ -1055,7 +1055,7 @@
           <w:lang w:val="pl-PL"/>
         </w:rPr>
       </w:pPr>
-      <w:bookmarkStart w:id="2" w:name="_Toc441573684"/>
+      <w:bookmarkStart w:id="2" w:name="_Toc441596253"/>
       <w:r>
         <w:rPr>
           <w:lang w:val="pl-PL"/>
@@ -1108,7 +1108,7 @@
           <w:lang w:val="pl-PL"/>
         </w:rPr>
       </w:pPr>
-      <w:bookmarkStart w:id="3" w:name="_Toc441573685"/>
+      <w:bookmarkStart w:id="3" w:name="_Toc441596254"/>
       <w:r>
         <w:rPr>
           <w:lang w:val="pl-PL"/>
@@ -1208,7 +1208,7 @@
           <w:lang w:val="pl-PL"/>
         </w:rPr>
       </w:pPr>
-      <w:bookmarkStart w:id="4" w:name="_Toc441573686"/>
+      <w:bookmarkStart w:id="4" w:name="_Toc441596255"/>
       <w:r>
         <w:rPr>
           <w:lang w:val="pl-PL"/>
@@ -2078,7 +2078,7 @@
       <w:bookmarkStart w:id="5" w:name="_Toc73793800"/>
       <w:bookmarkStart w:id="6" w:name="_Toc73794370"/>
       <w:bookmarkStart w:id="7" w:name="_Toc113812272"/>
-      <w:bookmarkStart w:id="8" w:name="_Toc441573687"/>
+      <w:bookmarkStart w:id="8" w:name="_Toc441596256"/>
       <w:r>
         <w:lastRenderedPageBreak/>
         <w:t>Mjerenja</w:t>
@@ -2146,9 +2146,9 @@
         </w:rPr>
         <w:drawing>
           <wp:inline distT="0" distB="0" distL="0" distR="0">
-            <wp:extent cx="3781425" cy="2628900"/>
-            <wp:effectExtent l="0" t="0" r="9525" b="0"/>
-            <wp:docPr id="9" name="Picture 9" descr="C:\Users\mjela_000\Desktop\Bioinf\Bioinf_slike\seq100.png"/>
+            <wp:extent cx="3670344" cy="2543175"/>
+            <wp:effectExtent l="0" t="0" r="6350" b="0"/>
+            <wp:docPr id="3" name="Picture 3" descr="C:\Users\mjela_000\Desktop\Bioinf\Bioinf_slike\Seq100.png"/>
             <wp:cNvGraphicFramePr>
               <a:graphicFrameLocks xmlns:a="http://schemas.openxmlformats.org/drawingml/2006/main" noChangeAspect="1"/>
             </wp:cNvGraphicFramePr>
@@ -2156,7 +2156,7 @@
               <a:graphicData uri="http://schemas.openxmlformats.org/drawingml/2006/picture">
                 <pic:pic xmlns:pic="http://schemas.openxmlformats.org/drawingml/2006/picture">
                   <pic:nvPicPr>
-                    <pic:cNvPr id="0" name="Picture 1" descr="C:\Users\mjela_000\Desktop\Bioinf\Bioinf_slike\seq100.png"/>
+                    <pic:cNvPr id="0" name="Picture 1" descr="C:\Users\mjela_000\Desktop\Bioinf\Bioinf_slike\Seq100.png"/>
                     <pic:cNvPicPr>
                       <a:picLocks noChangeAspect="1" noChangeArrowheads="1"/>
                     </pic:cNvPicPr>
@@ -2177,7 +2177,7 @@
                   <pic:spPr bwMode="auto">
                     <a:xfrm>
                       <a:off x="0" y="0"/>
-                      <a:ext cx="3781425" cy="2628900"/>
+                      <a:ext cx="3683116" cy="2552025"/>
                     </a:xfrm>
                     <a:prstGeom prst="rect">
                       <a:avLst/>
@@ -2217,9 +2217,9 @@
         <w:lastRenderedPageBreak/>
         <w:drawing>
           <wp:inline distT="0" distB="0" distL="0" distR="0">
-            <wp:extent cx="3609975" cy="2705100"/>
-            <wp:effectExtent l="0" t="0" r="9525" b="0"/>
-            <wp:docPr id="10" name="Picture 10" descr="C:\Users\mjela_000\Desktop\Bioinf\Bioinf_slike\seq1000.png"/>
+            <wp:extent cx="3711981" cy="2552429"/>
+            <wp:effectExtent l="0" t="0" r="3175" b="0"/>
+            <wp:docPr id="4" name="Picture 4" descr="C:\Users\mjela_000\Desktop\Bioinf\Bioinf_slike\seq1000.png"/>
             <wp:cNvGraphicFramePr>
               <a:graphicFrameLocks xmlns:a="http://schemas.openxmlformats.org/drawingml/2006/main" noChangeAspect="1"/>
             </wp:cNvGraphicFramePr>
@@ -2248,7 +2248,7 @@
                   <pic:spPr bwMode="auto">
                     <a:xfrm>
                       <a:off x="0" y="0"/>
-                      <a:ext cx="3609975" cy="2705100"/>
+                      <a:ext cx="3725063" cy="2561424"/>
                     </a:xfrm>
                     <a:prstGeom prst="rect">
                       <a:avLst/>
@@ -2287,9 +2287,9 @@
         </w:rPr>
         <w:drawing>
           <wp:inline distT="0" distB="0" distL="0" distR="0">
-            <wp:extent cx="3552825" cy="2724150"/>
-            <wp:effectExtent l="0" t="0" r="9525" b="0"/>
-            <wp:docPr id="11" name="Picture 11" descr="C:\Users\mjela_000\Desktop\Bioinf\Bioinf_slike\seq10000.png"/>
+            <wp:extent cx="3711575" cy="2591642"/>
+            <wp:effectExtent l="0" t="0" r="3175" b="0"/>
+            <wp:docPr id="5" name="Picture 5" descr="C:\Users\mjela_000\Desktop\Bioinf\Bioinf_slike\seq10000.png"/>
             <wp:cNvGraphicFramePr>
               <a:graphicFrameLocks xmlns:a="http://schemas.openxmlformats.org/drawingml/2006/main" noChangeAspect="1"/>
             </wp:cNvGraphicFramePr>
@@ -2318,7 +2318,7 @@
                   <pic:spPr bwMode="auto">
                     <a:xfrm>
                       <a:off x="0" y="0"/>
-                      <a:ext cx="3552825" cy="2724150"/>
+                      <a:ext cx="3726903" cy="2602345"/>
                     </a:xfrm>
                     <a:prstGeom prst="rect">
                       <a:avLst/>
@@ -2370,9 +2370,9 @@
         <w:lastRenderedPageBreak/>
         <w:drawing>
           <wp:inline distT="0" distB="0" distL="0" distR="0">
-            <wp:extent cx="3566160" cy="2743200"/>
-            <wp:effectExtent l="0" t="0" r="0" b="0"/>
-            <wp:docPr id="12" name="Picture 12" descr="C:\Users\mjela_000\Desktop\Bioinf\Bioinf_slike\seq50000.png"/>
+            <wp:extent cx="3710113" cy="2590620"/>
+            <wp:effectExtent l="0" t="0" r="5080" b="0"/>
+            <wp:docPr id="6" name="Picture 6" descr="C:\Users\mjela_000\Desktop\Bioinf\Bioinf_slike\seq50000.png"/>
             <wp:cNvGraphicFramePr>
               <a:graphicFrameLocks xmlns:a="http://schemas.openxmlformats.org/drawingml/2006/main" noChangeAspect="1"/>
             </wp:cNvGraphicFramePr>
@@ -2401,7 +2401,7 @@
                   <pic:spPr bwMode="auto">
                     <a:xfrm>
                       <a:off x="0" y="0"/>
-                      <a:ext cx="3566160" cy="2743200"/>
+                      <a:ext cx="3728393" cy="2603384"/>
                     </a:xfrm>
                     <a:prstGeom prst="rect">
                       <a:avLst/>
@@ -2439,10 +2439,10 @@
           <w:lang w:val="en-US" w:eastAsia="en-US"/>
         </w:rPr>
         <w:drawing>
-          <wp:inline distT="0" distB="0" distL="0" distR="0">
-            <wp:extent cx="3566160" cy="2834640"/>
-            <wp:effectExtent l="0" t="0" r="0" b="3810"/>
-            <wp:docPr id="13" name="Picture 13" descr="C:\Users\mjela_000\Desktop\Bioinf\Bioinf_slike\seq1000000.png"/>
+          <wp:inline distT="0" distB="0" distL="0" distR="0" wp14:anchorId="4F7A859F" wp14:editId="2A650067">
+            <wp:extent cx="3911433" cy="2752490"/>
+            <wp:effectExtent l="0" t="0" r="0" b="0"/>
+            <wp:docPr id="7" name="Picture 7" descr="C:\Users\mjela_000\Desktop\Bioinf\Bioinf_slike\seq1000000.png"/>
             <wp:cNvGraphicFramePr>
               <a:graphicFrameLocks xmlns:a="http://schemas.openxmlformats.org/drawingml/2006/main" noChangeAspect="1"/>
             </wp:cNvGraphicFramePr>
@@ -2471,7 +2471,7 @@
                   <pic:spPr bwMode="auto">
                     <a:xfrm>
                       <a:off x="0" y="0"/>
-                      <a:ext cx="3566160" cy="2834640"/>
+                      <a:ext cx="3924479" cy="2761670"/>
                     </a:xfrm>
                     <a:prstGeom prst="rect">
                       <a:avLst/>
@@ -2511,9 +2511,9 @@
         <w:lastRenderedPageBreak/>
         <w:drawing>
           <wp:inline distT="0" distB="0" distL="0" distR="0">
-            <wp:extent cx="3566160" cy="2834640"/>
-            <wp:effectExtent l="0" t="0" r="0" b="3810"/>
-            <wp:docPr id="14" name="Picture 14" descr="C:\Users\mjela_000\Desktop\Bioinf\Bioinf_slike\seqEColihalf.png"/>
+            <wp:extent cx="3929815" cy="2765425"/>
+            <wp:effectExtent l="0" t="0" r="0" b="0"/>
+            <wp:docPr id="8" name="Picture 8" descr="C:\Users\mjela_000\Desktop\Bioinf\Bioinf_slike\seqHalfEColi.png"/>
             <wp:cNvGraphicFramePr>
               <a:graphicFrameLocks xmlns:a="http://schemas.openxmlformats.org/drawingml/2006/main" noChangeAspect="1"/>
             </wp:cNvGraphicFramePr>
@@ -2521,7 +2521,7 @@
               <a:graphicData uri="http://schemas.openxmlformats.org/drawingml/2006/picture">
                 <pic:pic xmlns:pic="http://schemas.openxmlformats.org/drawingml/2006/picture">
                   <pic:nvPicPr>
-                    <pic:cNvPr id="0" name="Picture 6" descr="C:\Users\mjela_000\Desktop\Bioinf\Bioinf_slike\seqEColihalf.png"/>
+                    <pic:cNvPr id="0" name="Picture 6" descr="C:\Users\mjela_000\Desktop\Bioinf\Bioinf_slike\seqHalfEColi.png"/>
                     <pic:cNvPicPr>
                       <a:picLocks noChangeAspect="1" noChangeArrowheads="1"/>
                     </pic:cNvPicPr>
@@ -2542,7 +2542,7 @@
                   <pic:spPr bwMode="auto">
                     <a:xfrm>
                       <a:off x="0" y="0"/>
-                      <a:ext cx="3566160" cy="2834640"/>
+                      <a:ext cx="3948378" cy="2778488"/>
                     </a:xfrm>
                     <a:prstGeom prst="rect">
                       <a:avLst/>
@@ -2578,7 +2578,7 @@
         <w:pStyle w:val="Heading1"/>
         <w:spacing w:line="360" w:lineRule="auto"/>
       </w:pPr>
-      <w:bookmarkStart w:id="9" w:name="_Toc441573688"/>
+      <w:bookmarkStart w:id="9" w:name="_Toc441596257"/>
       <w:r>
         <w:lastRenderedPageBreak/>
         <w:t>Zaključak</w:t>
@@ -2672,7 +2672,7 @@
         <w:pStyle w:val="Heading1"/>
         <w:spacing w:line="360" w:lineRule="auto"/>
       </w:pPr>
-      <w:bookmarkStart w:id="10" w:name="_Toc441573689"/>
+      <w:bookmarkStart w:id="10" w:name="_Toc441596258"/>
       <w:r>
         <w:lastRenderedPageBreak/>
         <w:t>Literatura</w:t>
@@ -2888,7 +2888,7 @@
         <w:rStyle w:val="PageNumber"/>
         <w:noProof/>
       </w:rPr>
-      <w:t>8</w:t>
+      <w:t>13</w:t>
     </w:r>
     <w:r>
       <w:rPr>
@@ -8805,7 +8805,7 @@
 </file>
 
 <file path=customXml/itemProps1.xml><?xml version="1.0" encoding="utf-8"?>
-<ds:datastoreItem xmlns:ds="http://schemas.openxmlformats.org/officeDocument/2006/customXml" ds:itemID="{06DAE8A2-B438-4553-8AB7-A4E5E165F0C2}">
+<ds:datastoreItem xmlns:ds="http://schemas.openxmlformats.org/officeDocument/2006/customXml" ds:itemID="{E999679E-7F88-4035-B5D6-5B11A937CEEF}">
   <ds:schemaRefs>
     <ds:schemaRef ds:uri="http://schemas.openxmlformats.org/officeDocument/2006/bibliography"/>
   </ds:schemaRefs>

</xml_diff>